<commit_message>
L8 E1 complete E2 init
</commit_message>
<xml_diff>
--- a/Lab 8/Lab 8 Submission/Lab 8 report template.docx
+++ b/Lab 8/Lab 8 Submission/Lab 8 report template.docx
@@ -148,10 +148,20 @@
               </w:rPr>
               <w:t>(s)</w:t>
             </w:r>
+          </w:p>
+          <w:p>
+            <w:r>
+              <w:t>Exercise 1:</w:t>
+            </w:r>
+          </w:p>
+          <w:p/>
+          <w:p>
+            <w:r>
+              <w:t xml:space="preserve">I tried both approaches of finding </w:t>
+            </w:r>
             <w:bookmarkStart w:id="0" w:name="_GoBack"/>
             <w:bookmarkEnd w:id="0"/>
           </w:p>
-          <w:p/>
           <w:p/>
           <w:p/>
           <w:p/>

</xml_diff>